<commit_message>
menambahkan file ba dan menjadwalkan seminar
</commit_message>
<xml_diff>
--- a/public/uploads/template_s2_ba_ta1/template_s2_ba_ta1.docx
+++ b/public/uploads/template_s2_ba_ta1/template_s2_ba_ta1.docx
@@ -586,6 +586,7 @@
         </w:rPr>
         <w:t xml:space="preserve">Formulir Pengajuan </w:t>
       </w:r>
+      <w:proofErr w:type="spellStart"/>
       <w:r>
         <w:rPr>
           <w:rFonts w:ascii="Times New Roman" w:eastAsia="Times New Roman" w:hAnsi="Times New Roman" w:cs="Times New Roman"/>
@@ -594,14 +595,25 @@
           <w:szCs w:val="24"/>
           <w:lang w:val="en-US"/>
         </w:rPr>
-        <w:t>Penelitian Tesis</w:t>
-      </w:r>
+        <w:t>Penelitian</w:t>
+      </w:r>
+      <w:proofErr w:type="spellEnd"/>
       <w:r>
         <w:rPr>
           <w:rFonts w:ascii="Times New Roman" w:eastAsia="Times New Roman" w:hAnsi="Times New Roman" w:cs="Times New Roman"/>
           <w:b/>
           <w:sz w:val="24"/>
           <w:szCs w:val="24"/>
+          <w:lang w:val="en-US"/>
+        </w:rPr>
+        <w:t xml:space="preserve"> Tesis</w:t>
+      </w:r>
+      <w:r>
+        <w:rPr>
+          <w:rFonts w:ascii="Times New Roman" w:eastAsia="Times New Roman" w:hAnsi="Times New Roman" w:cs="Times New Roman"/>
+          <w:b/>
+          <w:sz w:val="24"/>
+          <w:szCs w:val="24"/>
         </w:rPr>
         <w:t xml:space="preserve"> I</w:t>
       </w:r>
@@ -639,6 +651,7 @@
         </w:rPr>
         <w:t xml:space="preserve">ditandatangani oleh Pembimbing </w:t>
       </w:r>
+      <w:proofErr w:type="spellStart"/>
       <w:r>
         <w:rPr>
           <w:rFonts w:ascii="Times New Roman" w:eastAsia="Times New Roman" w:hAnsi="Times New Roman" w:cs="Times New Roman"/>
@@ -646,7 +659,17 @@
           <w:szCs w:val="24"/>
           <w:lang w:val="en-US"/>
         </w:rPr>
-        <w:t xml:space="preserve">Penelitian Tesis </w:t>
+        <w:t>Penelitian</w:t>
+      </w:r>
+      <w:proofErr w:type="spellEnd"/>
+      <w:r>
+        <w:rPr>
+          <w:rFonts w:ascii="Times New Roman" w:eastAsia="Times New Roman" w:hAnsi="Times New Roman" w:cs="Times New Roman"/>
+          <w:sz w:val="24"/>
+          <w:szCs w:val="24"/>
+          <w:lang w:val="en-US"/>
+        </w:rPr>
+        <w:t xml:space="preserve"> Tesis </w:t>
       </w:r>
       <w:r>
         <w:rPr>
@@ -1505,6 +1528,7 @@
         </w:rPr>
         <w:t xml:space="preserve">Draft </w:t>
       </w:r>
+      <w:proofErr w:type="spellStart"/>
       <w:r>
         <w:rPr>
           <w:rFonts w:ascii="Times New Roman" w:eastAsia="Times New Roman" w:hAnsi="Times New Roman" w:cs="Times New Roman"/>
@@ -1514,7 +1538,19 @@
           <w:szCs w:val="24"/>
           <w:lang w:val="en-US"/>
         </w:rPr>
-        <w:t>Penelitian Tesis 1</w:t>
+        <w:t>Penelitian</w:t>
+      </w:r>
+      <w:proofErr w:type="spellEnd"/>
+      <w:r>
+        <w:rPr>
+          <w:rFonts w:ascii="Times New Roman" w:eastAsia="Times New Roman" w:hAnsi="Times New Roman" w:cs="Times New Roman"/>
+          <w:b/>
+          <w:color w:val="000000"/>
+          <w:sz w:val="24"/>
+          <w:szCs w:val="24"/>
+          <w:lang w:val="en-US"/>
+        </w:rPr>
+        <w:t xml:space="preserve"> Tesis 1</w:t>
       </w:r>
       <w:r>
         <w:rPr>
@@ -2165,6 +2201,7 @@
         </w:rPr>
         <w:t xml:space="preserve">Mahasiswa berikut telah layak melaksanakan Seminar </w:t>
       </w:r>
+      <w:proofErr w:type="spellStart"/>
       <w:r>
         <w:rPr>
           <w:rFonts w:ascii="Times New Roman" w:eastAsia="Times New Roman" w:hAnsi="Times New Roman" w:cs="Times New Roman"/>
@@ -2173,7 +2210,18 @@
           <w:szCs w:val="24"/>
           <w:lang w:val="en-US"/>
         </w:rPr>
-        <w:t>Penelitian Tesis</w:t>
+        <w:t>Penelitian</w:t>
+      </w:r>
+      <w:proofErr w:type="spellEnd"/>
+      <w:r>
+        <w:rPr>
+          <w:rFonts w:ascii="Times New Roman" w:eastAsia="Times New Roman" w:hAnsi="Times New Roman" w:cs="Times New Roman"/>
+          <w:color w:val="000000"/>
+          <w:sz w:val="24"/>
+          <w:szCs w:val="24"/>
+          <w:lang w:val="en-US"/>
+        </w:rPr>
+        <w:t xml:space="preserve"> Tesis</w:t>
       </w:r>
       <w:r>
         <w:rPr>
@@ -2332,7 +2380,27 @@
           <w:szCs w:val="24"/>
           <w:lang w:val="en-US"/>
         </w:rPr>
-        <w:t>${judul_ta}</w:t>
+        <w:t>${</w:t>
+      </w:r>
+      <w:proofErr w:type="spellStart"/>
+      <w:r>
+        <w:rPr>
+          <w:rFonts w:ascii="Times New Roman" w:eastAsia="Times New Roman" w:hAnsi="Times New Roman" w:cs="Times New Roman"/>
+          <w:sz w:val="24"/>
+          <w:szCs w:val="24"/>
+          <w:lang w:val="en-US"/>
+        </w:rPr>
+        <w:t>judul_ta</w:t>
+      </w:r>
+      <w:proofErr w:type="spellEnd"/>
+      <w:r>
+        <w:rPr>
+          <w:rFonts w:ascii="Times New Roman" w:eastAsia="Times New Roman" w:hAnsi="Times New Roman" w:cs="Times New Roman"/>
+          <w:sz w:val="24"/>
+          <w:szCs w:val="24"/>
+          <w:lang w:val="en-US"/>
+        </w:rPr>
+        <w:t>}</w:t>
       </w:r>
     </w:p>
     <w:p>
@@ -3207,7 +3275,16 @@
                                 <w:color w:val="000000"/>
                                 <w:sz w:val="24"/>
                               </w:rPr>
-                              <w:t xml:space="preserve">PENETAPAN KOMISI PEMBIMBING DAN PEMBAHAS </w:t>
+                              <w:t xml:space="preserve">PENETAPAN </w:t>
+                            </w:r>
+                            <w:r>
+                              <w:rPr>
+                                <w:rFonts w:ascii="Times New Roman" w:eastAsia="Times New Roman" w:hAnsi="Times New Roman" w:cs="Times New Roman"/>
+                                <w:b/>
+                                <w:color w:val="000000"/>
+                                <w:sz w:val="24"/>
+                              </w:rPr>
+                              <w:t xml:space="preserve">KOMISI PEMBIMBING DAN PEMBAHAS </w:t>
                             </w:r>
                             <w:r>
                               <w:rPr>
@@ -3278,7 +3355,16 @@
                           <w:color w:val="000000"/>
                           <w:sz w:val="24"/>
                         </w:rPr>
-                        <w:t xml:space="preserve">PENETAPAN KOMISI PEMBIMBING DAN PEMBAHAS </w:t>
+                        <w:t xml:space="preserve">PENETAPAN </w:t>
+                      </w:r>
+                      <w:r>
+                        <w:rPr>
+                          <w:rFonts w:ascii="Times New Roman" w:eastAsia="Times New Roman" w:hAnsi="Times New Roman" w:cs="Times New Roman"/>
+                          <w:b/>
+                          <w:color w:val="000000"/>
+                          <w:sz w:val="24"/>
+                        </w:rPr>
+                        <w:t xml:space="preserve">KOMISI PEMBIMBING DAN PEMBAHAS </w:t>
                       </w:r>
                       <w:r>
                         <w:rPr>
@@ -5102,7 +5188,6 @@
           <w:color w:val="000000"/>
           <w:sz w:val="24"/>
           <w:szCs w:val="24"/>
-          <w:lang w:val="pt-BR"/>
         </w:rPr>
       </w:pPr>
       <w:r>
@@ -5177,19 +5262,8 @@
           <w:color w:val="000000"/>
           <w:sz w:val="24"/>
           <w:szCs w:val="24"/>
-          <w:lang w:val="pt-BR"/>
-        </w:rPr>
-        <w:t xml:space="preserve"> </w:t>
-      </w:r>
-      <w:r>
-        <w:rPr>
-          <w:rFonts w:ascii="Times New Roman" w:eastAsia="Times New Roman" w:hAnsi="Times New Roman" w:cs="Times New Roman"/>
-          <w:color w:val="000000"/>
-          <w:sz w:val="24"/>
-          <w:szCs w:val="24"/>
-          <w:lang w:val="pt-BR"/>
-        </w:rPr>
-        <w:t>WIB</w:t>
+        </w:rPr>
+        <w:t xml:space="preserve"> WIB</w:t>
       </w:r>
     </w:p>
     <w:p>
@@ -5233,7 +5307,7 @@
           <w:szCs w:val="24"/>
           <w:lang w:val="pt-BR"/>
         </w:rPr>
-        <w:t>${nama_lokasi}</w:t>
+        <w:t>${lokasi}</w:t>
       </w:r>
       <w:bookmarkEnd w:id="5"/>
     </w:p>
@@ -5545,7 +5619,6 @@
           <w:rFonts w:ascii="Times New Roman" w:eastAsia="Times New Roman" w:hAnsi="Times New Roman" w:cs="Times New Roman"/>
           <w:sz w:val="24"/>
           <w:szCs w:val="24"/>
-          <w:lang w:val="en-US"/>
         </w:rPr>
         <w:t>ip</w:t>
       </w:r>
@@ -9425,7 +9498,16 @@
                                 <w:color w:val="000000"/>
                                 <w:sz w:val="24"/>
                               </w:rPr>
-                              <w:t xml:space="preserve">FORMULIR REKAPITULASI PENILAIAN </w:t>
+                              <w:t xml:space="preserve">FORMULIR </w:t>
+                            </w:r>
+                            <w:r>
+                              <w:rPr>
+                                <w:rFonts w:ascii="Times New Roman" w:eastAsia="Times New Roman" w:hAnsi="Times New Roman" w:cs="Times New Roman"/>
+                                <w:b/>
+                                <w:color w:val="000000"/>
+                                <w:sz w:val="24"/>
+                              </w:rPr>
+                              <w:t xml:space="preserve">REKAPITULASI PENILAIAN </w:t>
                             </w:r>
                             <w:r>
                               <w:rPr>
@@ -9496,7 +9578,16 @@
                           <w:color w:val="000000"/>
                           <w:sz w:val="24"/>
                         </w:rPr>
-                        <w:t xml:space="preserve">FORMULIR REKAPITULASI PENILAIAN </w:t>
+                        <w:t xml:space="preserve">FORMULIR </w:t>
+                      </w:r>
+                      <w:r>
+                        <w:rPr>
+                          <w:rFonts w:ascii="Times New Roman" w:eastAsia="Times New Roman" w:hAnsi="Times New Roman" w:cs="Times New Roman"/>
+                          <w:b/>
+                          <w:color w:val="000000"/>
+                          <w:sz w:val="24"/>
+                        </w:rPr>
+                        <w:t xml:space="preserve">REKAPITULASI PENILAIAN </w:t>
                       </w:r>
                       <w:r>
                         <w:rPr>
@@ -11747,6 +11838,7 @@
         <w:tab/>
         <w:t xml:space="preserve">Koordinator </w:t>
       </w:r>
+      <w:proofErr w:type="spellStart"/>
       <w:r>
         <w:rPr>
           <w:rFonts w:ascii="Times New Roman" w:eastAsia="Times New Roman" w:hAnsi="Times New Roman" w:cs="Times New Roman"/>
@@ -11755,7 +11847,18 @@
           <w:szCs w:val="24"/>
           <w:lang w:val="en-US"/>
         </w:rPr>
-        <w:t>Penelitian Tesis</w:t>
+        <w:t>Penelitian</w:t>
+      </w:r>
+      <w:proofErr w:type="spellEnd"/>
+      <w:r>
+        <w:rPr>
+          <w:rFonts w:ascii="Times New Roman" w:eastAsia="Times New Roman" w:hAnsi="Times New Roman" w:cs="Times New Roman"/>
+          <w:color w:val="000000"/>
+          <w:sz w:val="24"/>
+          <w:szCs w:val="24"/>
+          <w:lang w:val="en-US"/>
+        </w:rPr>
+        <w:t xml:space="preserve"> Tesis</w:t>
       </w:r>
       <w:r>
         <w:rPr>
@@ -12096,7 +12199,16 @@
                                 <w:color w:val="000000"/>
                                 <w:sz w:val="24"/>
                               </w:rPr>
-                              <w:t xml:space="preserve">FORMULIR BERITA ACARA </w:t>
+                              <w:t xml:space="preserve">FORMULIR </w:t>
+                            </w:r>
+                            <w:r>
+                              <w:rPr>
+                                <w:rFonts w:ascii="Times New Roman" w:eastAsia="Times New Roman" w:hAnsi="Times New Roman" w:cs="Times New Roman"/>
+                                <w:b/>
+                                <w:color w:val="000000"/>
+                                <w:sz w:val="24"/>
+                              </w:rPr>
+                              <w:t xml:space="preserve">BERITA ACARA </w:t>
                             </w:r>
                             <w:r>
                               <w:rPr>
@@ -12167,7 +12279,16 @@
                           <w:color w:val="000000"/>
                           <w:sz w:val="24"/>
                         </w:rPr>
-                        <w:t xml:space="preserve">FORMULIR BERITA ACARA </w:t>
+                        <w:t xml:space="preserve">FORMULIR </w:t>
+                      </w:r>
+                      <w:r>
+                        <w:rPr>
+                          <w:rFonts w:ascii="Times New Roman" w:eastAsia="Times New Roman" w:hAnsi="Times New Roman" w:cs="Times New Roman"/>
+                          <w:b/>
+                          <w:color w:val="000000"/>
+                          <w:sz w:val="24"/>
+                        </w:rPr>
+                        <w:t xml:space="preserve">BERITA ACARA </w:t>
                       </w:r>
                       <w:r>
                         <w:rPr>
@@ -12372,6 +12493,7 @@
         </w:rPr>
         <w:t xml:space="preserve">telah dilaksanakan Seminar </w:t>
       </w:r>
+      <w:proofErr w:type="spellStart"/>
       <w:r>
         <w:rPr>
           <w:rFonts w:ascii="Times New Roman" w:eastAsia="Times New Roman" w:hAnsi="Times New Roman" w:cs="Times New Roman"/>
@@ -12380,7 +12502,18 @@
           <w:szCs w:val="24"/>
           <w:lang w:val="en-US"/>
         </w:rPr>
-        <w:t>Penelitian Tesis I</w:t>
+        <w:t>Penelitian</w:t>
+      </w:r>
+      <w:proofErr w:type="spellEnd"/>
+      <w:r>
+        <w:rPr>
+          <w:rFonts w:ascii="Times New Roman" w:eastAsia="Times New Roman" w:hAnsi="Times New Roman" w:cs="Times New Roman"/>
+          <w:color w:val="000000"/>
+          <w:sz w:val="24"/>
+          <w:szCs w:val="24"/>
+          <w:lang w:val="en-US"/>
+        </w:rPr>
+        <w:t xml:space="preserve"> Tesis I</w:t>
       </w:r>
       <w:r>
         <w:rPr>
@@ -13465,6 +13598,7 @@
               </w:rPr>
               <w:t xml:space="preserve"> ${n</w:t>
             </w:r>
+            <w:proofErr w:type="spellStart"/>
             <w:r>
               <w:rPr>
                 <w:rFonts w:ascii="Times New Roman" w:eastAsia="Times New Roman" w:hAnsi="Times New Roman" w:cs="Times New Roman"/>
@@ -13474,6 +13608,7 @@
               </w:rPr>
               <w:t>ip</w:t>
             </w:r>
+            <w:proofErr w:type="spellEnd"/>
             <w:r>
               <w:rPr>
                 <w:rFonts w:ascii="Times New Roman" w:eastAsia="Times New Roman" w:hAnsi="Times New Roman" w:cs="Times New Roman"/>
@@ -13665,6 +13800,7 @@
               </w:rPr>
               <w:t xml:space="preserve"> ${n</w:t>
             </w:r>
+            <w:proofErr w:type="spellStart"/>
             <w:r>
               <w:rPr>
                 <w:rFonts w:ascii="Times New Roman" w:eastAsia="Times New Roman" w:hAnsi="Times New Roman" w:cs="Times New Roman"/>
@@ -13674,6 +13810,7 @@
               </w:rPr>
               <w:t>ip</w:t>
             </w:r>
+            <w:proofErr w:type="spellEnd"/>
             <w:r>
               <w:rPr>
                 <w:rFonts w:ascii="Times New Roman" w:eastAsia="Times New Roman" w:hAnsi="Times New Roman" w:cs="Times New Roman"/>
@@ -14747,7 +14884,16 @@
                                 <w:color w:val="000000"/>
                                 <w:sz w:val="24"/>
                               </w:rPr>
-                              <w:t xml:space="preserve">FORMULIR CATATAN PERBAIKAN </w:t>
+                              <w:t xml:space="preserve">FORMULIR </w:t>
+                            </w:r>
+                            <w:r>
+                              <w:rPr>
+                                <w:rFonts w:ascii="Times New Roman" w:eastAsia="Times New Roman" w:hAnsi="Times New Roman" w:cs="Times New Roman"/>
+                                <w:b/>
+                                <w:color w:val="000000"/>
+                                <w:sz w:val="24"/>
+                              </w:rPr>
+                              <w:t xml:space="preserve">CATATAN PERBAIKAN </w:t>
                             </w:r>
                             <w:r>
                               <w:rPr>
@@ -14818,7 +14964,16 @@
                           <w:color w:val="000000"/>
                           <w:sz w:val="24"/>
                         </w:rPr>
-                        <w:t xml:space="preserve">FORMULIR CATATAN PERBAIKAN </w:t>
+                        <w:t xml:space="preserve">FORMULIR </w:t>
+                      </w:r>
+                      <w:r>
+                        <w:rPr>
+                          <w:rFonts w:ascii="Times New Roman" w:eastAsia="Times New Roman" w:hAnsi="Times New Roman" w:cs="Times New Roman"/>
+                          <w:b/>
+                          <w:color w:val="000000"/>
+                          <w:sz w:val="24"/>
+                        </w:rPr>
+                        <w:t xml:space="preserve">CATATAN PERBAIKAN </w:t>
                       </w:r>
                       <w:r>
                         <w:rPr>
@@ -15577,7 +15732,16 @@
                                     <w:color w:val="000000"/>
                                     <w:sz w:val="24"/>
                                   </w:rPr>
-                                  <w:t>Komentar/Saran/Usul perbaikan</w:t>
+                                  <w:t xml:space="preserve">Komentar/Saran/Usul </w:t>
+                                </w:r>
+                                <w:r>
+                                  <w:rPr>
+                                    <w:rFonts w:ascii="Times New Roman" w:eastAsia="Times New Roman" w:hAnsi="Times New Roman" w:cs="Times New Roman"/>
+                                    <w:b/>
+                                    <w:color w:val="000000"/>
+                                    <w:sz w:val="24"/>
+                                  </w:rPr>
+                                  <w:t>perbaikan</w:t>
                                 </w:r>
                               </w:p>
                               <w:p>
@@ -15707,7 +15871,16 @@
                               <w:color w:val="000000"/>
                               <w:sz w:val="24"/>
                             </w:rPr>
-                            <w:t>Komentar/Saran/Usul perbaikan</w:t>
+                            <w:t xml:space="preserve">Komentar/Saran/Usul </w:t>
+                          </w:r>
+                          <w:r>
+                            <w:rPr>
+                              <w:rFonts w:ascii="Times New Roman" w:eastAsia="Times New Roman" w:hAnsi="Times New Roman" w:cs="Times New Roman"/>
+                              <w:b/>
+                              <w:color w:val="000000"/>
+                              <w:sz w:val="24"/>
+                            </w:rPr>
+                            <w:t>perbaikan</w:t>
                           </w:r>
                         </w:p>
                         <w:p>
@@ -16159,7 +16332,16 @@
                                 <w:color w:val="000000"/>
                                 <w:sz w:val="24"/>
                               </w:rPr>
-                              <w:t xml:space="preserve">DAFTAR HADIR SEMINAR </w:t>
+                              <w:t xml:space="preserve">DAFTAR </w:t>
+                            </w:r>
+                            <w:r>
+                              <w:rPr>
+                                <w:rFonts w:ascii="Times New Roman" w:eastAsia="Times New Roman" w:hAnsi="Times New Roman" w:cs="Times New Roman"/>
+                                <w:b/>
+                                <w:color w:val="000000"/>
+                                <w:sz w:val="24"/>
+                              </w:rPr>
+                              <w:t xml:space="preserve">HADIR SEMINAR </w:t>
                             </w:r>
                             <w:r>
                               <w:rPr>
@@ -16245,7 +16427,16 @@
                           <w:color w:val="000000"/>
                           <w:sz w:val="24"/>
                         </w:rPr>
-                        <w:t xml:space="preserve">DAFTAR HADIR SEMINAR </w:t>
+                        <w:t xml:space="preserve">DAFTAR </w:t>
+                      </w:r>
+                      <w:r>
+                        <w:rPr>
+                          <w:rFonts w:ascii="Times New Roman" w:eastAsia="Times New Roman" w:hAnsi="Times New Roman" w:cs="Times New Roman"/>
+                          <w:b/>
+                          <w:color w:val="000000"/>
+                          <w:sz w:val="24"/>
+                        </w:rPr>
+                        <w:t xml:space="preserve">HADIR SEMINAR </w:t>
                       </w:r>
                       <w:r>
                         <w:rPr>
@@ -19835,6 +20026,7 @@
         </w:rPr>
         <w:t xml:space="preserve">Koordinator </w:t>
       </w:r>
+      <w:proofErr w:type="spellStart"/>
       <w:r>
         <w:rPr>
           <w:rFonts w:ascii="Times New Roman" w:eastAsia="Times New Roman" w:hAnsi="Times New Roman" w:cs="Times New Roman"/>
@@ -19843,7 +20035,18 @@
           <w:szCs w:val="24"/>
           <w:lang w:val="en-US"/>
         </w:rPr>
-        <w:t>Penelitian Tesis</w:t>
+        <w:t>Penelitian</w:t>
+      </w:r>
+      <w:proofErr w:type="spellEnd"/>
+      <w:r>
+        <w:rPr>
+          <w:rFonts w:ascii="Times New Roman" w:eastAsia="Times New Roman" w:hAnsi="Times New Roman" w:cs="Times New Roman"/>
+          <w:color w:val="000000"/>
+          <w:sz w:val="24"/>
+          <w:szCs w:val="24"/>
+          <w:lang w:val="en-US"/>
+        </w:rPr>
+        <w:t xml:space="preserve"> Tesis</w:t>
       </w:r>
       <w:r>
         <w:rPr>
@@ -20050,7 +20253,16 @@
                                 <w:color w:val="000000"/>
                                 <w:sz w:val="24"/>
                               </w:rPr>
-                              <w:t xml:space="preserve">DAFTAR HADIR SEMINAR </w:t>
+                              <w:t xml:space="preserve">DAFTAR </w:t>
+                            </w:r>
+                            <w:r>
+                              <w:rPr>
+                                <w:rFonts w:ascii="Times New Roman" w:eastAsia="Times New Roman" w:hAnsi="Times New Roman" w:cs="Times New Roman"/>
+                                <w:b/>
+                                <w:color w:val="000000"/>
+                                <w:sz w:val="24"/>
+                              </w:rPr>
+                              <w:t xml:space="preserve">HADIR SEMINAR </w:t>
                             </w:r>
                             <w:r>
                               <w:rPr>
@@ -20121,7 +20333,16 @@
                           <w:color w:val="000000"/>
                           <w:sz w:val="24"/>
                         </w:rPr>
-                        <w:t xml:space="preserve">DAFTAR HADIR SEMINAR </w:t>
+                        <w:t xml:space="preserve">DAFTAR </w:t>
+                      </w:r>
+                      <w:r>
+                        <w:rPr>
+                          <w:rFonts w:ascii="Times New Roman" w:eastAsia="Times New Roman" w:hAnsi="Times New Roman" w:cs="Times New Roman"/>
+                          <w:b/>
+                          <w:color w:val="000000"/>
+                          <w:sz w:val="24"/>
+                        </w:rPr>
+                        <w:t xml:space="preserve">HADIR SEMINAR </w:t>
                       </w:r>
                       <w:r>
                         <w:rPr>
@@ -20394,6 +20615,7 @@
         </w:rPr>
         <w:t xml:space="preserve">Dengan ini menyatakan kesediaan mengikuti Seminar </w:t>
       </w:r>
+      <w:proofErr w:type="spellStart"/>
       <w:r>
         <w:rPr>
           <w:rFonts w:ascii="Times New Roman" w:eastAsia="Times New Roman" w:hAnsi="Times New Roman" w:cs="Times New Roman"/>
@@ -20401,7 +20623,17 @@
           <w:szCs w:val="24"/>
           <w:lang w:val="en-US"/>
         </w:rPr>
-        <w:t>Penelitian Tesis</w:t>
+        <w:t>Penelitian</w:t>
+      </w:r>
+      <w:proofErr w:type="spellEnd"/>
+      <w:r>
+        <w:rPr>
+          <w:rFonts w:ascii="Times New Roman" w:eastAsia="Times New Roman" w:hAnsi="Times New Roman" w:cs="Times New Roman"/>
+          <w:sz w:val="24"/>
+          <w:szCs w:val="24"/>
+          <w:lang w:val="en-US"/>
+        </w:rPr>
+        <w:t xml:space="preserve"> Tesis</w:t>
       </w:r>
       <w:r>
         <w:rPr>
@@ -22419,6 +22651,7 @@
         </w:rPr>
         <w:t xml:space="preserve">Koordinator </w:t>
       </w:r>
+      <w:proofErr w:type="spellStart"/>
       <w:r>
         <w:rPr>
           <w:rFonts w:ascii="Times New Roman" w:eastAsia="Times New Roman" w:hAnsi="Times New Roman" w:cs="Times New Roman"/>
@@ -22427,7 +22660,18 @@
           <w:szCs w:val="24"/>
           <w:lang w:val="en-US"/>
         </w:rPr>
-        <w:t>Penelitian Tesis</w:t>
+        <w:t>Penelitian</w:t>
+      </w:r>
+      <w:proofErr w:type="spellEnd"/>
+      <w:r>
+        <w:rPr>
+          <w:rFonts w:ascii="Times New Roman" w:eastAsia="Times New Roman" w:hAnsi="Times New Roman" w:cs="Times New Roman"/>
+          <w:color w:val="000000"/>
+          <w:sz w:val="24"/>
+          <w:szCs w:val="24"/>
+          <w:lang w:val="en-US"/>
+        </w:rPr>
+        <w:t xml:space="preserve"> Tesis</w:t>
       </w:r>
       <w:r>
         <w:rPr>
@@ -23031,7 +23275,7 @@
             </wp:anchor>
           </w:drawing>
         </mc:Choice>
-        <mc:Fallback xmlns:dgm="http://schemas.openxmlformats.org/drawingml/2006/diagram" xmlns:lc="http://schemas.openxmlformats.org/drawingml/2006/lockedCanvas" xmlns:c="http://schemas.openxmlformats.org/drawingml/2006/chart" xmlns:pic="http://schemas.openxmlformats.org/drawingml/2006/picture" xmlns:a="http://schemas.openxmlformats.org/drawingml/2006/main" xmlns:sl="http://schemas.openxmlformats.org/schemaLibrary/2006/main">
+        <mc:Fallback xmlns:sl="http://schemas.openxmlformats.org/schemaLibrary/2006/main" xmlns:a="http://schemas.openxmlformats.org/drawingml/2006/main" xmlns:pic="http://schemas.openxmlformats.org/drawingml/2006/picture" xmlns:c="http://schemas.openxmlformats.org/drawingml/2006/chart" xmlns:lc="http://schemas.openxmlformats.org/drawingml/2006/lockedCanvas" xmlns:dgm="http://schemas.openxmlformats.org/drawingml/2006/diagram">
           <w:drawing>
             <wp:anchor allowOverlap="1" behindDoc="0" distB="0" distT="0" distL="114300" distR="114300" hidden="0" layoutInCell="1" locked="0" relativeHeight="0" simplePos="0">
               <wp:simplePos x="0" y="0"/>

</xml_diff>

<commit_message>
ubah nama lokasi pada template tesis 1
</commit_message>
<xml_diff>
--- a/public/uploads/template_s2_ba_ta1/template_s2_ba_ta1.docx
+++ b/public/uploads/template_s2_ba_ta1/template_s2_ba_ta1.docx
@@ -586,7 +586,6 @@
         </w:rPr>
         <w:t xml:space="preserve">Formulir Pengajuan </w:t>
       </w:r>
-      <w:proofErr w:type="spellStart"/>
       <w:r>
         <w:rPr>
           <w:rFonts w:ascii="Times New Roman" w:eastAsia="Times New Roman" w:hAnsi="Times New Roman" w:cs="Times New Roman"/>
@@ -595,44 +594,50 @@
           <w:szCs w:val="24"/>
           <w:lang w:val="en-US"/>
         </w:rPr>
-        <w:t>Penelitian</w:t>
-      </w:r>
-      <w:proofErr w:type="spellEnd"/>
+        <w:t>Penelitian Tesis</w:t>
+      </w:r>
       <w:r>
         <w:rPr>
           <w:rFonts w:ascii="Times New Roman" w:eastAsia="Times New Roman" w:hAnsi="Times New Roman" w:cs="Times New Roman"/>
           <w:b/>
           <w:sz w:val="24"/>
           <w:szCs w:val="24"/>
+        </w:rPr>
+        <w:t xml:space="preserve"> I</w:t>
+      </w:r>
+      <w:r>
+        <w:rPr>
+          <w:rFonts w:ascii="Times New Roman" w:eastAsia="Times New Roman" w:hAnsi="Times New Roman" w:cs="Times New Roman"/>
+          <w:b/>
+          <w:sz w:val="24"/>
+          <w:szCs w:val="24"/>
+        </w:rPr>
+        <w:t xml:space="preserve"> </w:t>
+      </w:r>
+      <w:r>
+        <w:rPr>
+          <w:rFonts w:ascii="Times New Roman" w:eastAsia="Times New Roman" w:hAnsi="Times New Roman" w:cs="Times New Roman"/>
+          <w:sz w:val="24"/>
+          <w:szCs w:val="24"/>
+        </w:rPr>
+        <w:t xml:space="preserve">yang sudah </w:t>
+      </w:r>
+      <w:r>
+        <w:rPr>
+          <w:rFonts w:ascii="Times New Roman" w:eastAsia="Times New Roman" w:hAnsi="Times New Roman" w:cs="Times New Roman"/>
+          <w:sz w:val="24"/>
+          <w:szCs w:val="24"/>
           <w:lang w:val="en-US"/>
         </w:rPr>
-        <w:t xml:space="preserve"> Tesis</w:t>
-      </w:r>
-      <w:r>
-        <w:rPr>
-          <w:rFonts w:ascii="Times New Roman" w:eastAsia="Times New Roman" w:hAnsi="Times New Roman" w:cs="Times New Roman"/>
-          <w:b/>
-          <w:sz w:val="24"/>
-          <w:szCs w:val="24"/>
-        </w:rPr>
-        <w:t xml:space="preserve"> I</w:t>
-      </w:r>
-      <w:r>
-        <w:rPr>
-          <w:rFonts w:ascii="Times New Roman" w:eastAsia="Times New Roman" w:hAnsi="Times New Roman" w:cs="Times New Roman"/>
-          <w:b/>
-          <w:sz w:val="24"/>
-          <w:szCs w:val="24"/>
-        </w:rPr>
-        <w:t xml:space="preserve"> </w:t>
-      </w:r>
-      <w:r>
-        <w:rPr>
-          <w:rFonts w:ascii="Times New Roman" w:eastAsia="Times New Roman" w:hAnsi="Times New Roman" w:cs="Times New Roman"/>
-          <w:sz w:val="24"/>
-          <w:szCs w:val="24"/>
-        </w:rPr>
-        <w:t xml:space="preserve">yang sudah </w:t>
+        <w:t xml:space="preserve">  </w:t>
+      </w:r>
+      <w:r>
+        <w:rPr>
+          <w:rFonts w:ascii="Times New Roman" w:eastAsia="Times New Roman" w:hAnsi="Times New Roman" w:cs="Times New Roman"/>
+          <w:sz w:val="24"/>
+          <w:szCs w:val="24"/>
+        </w:rPr>
+        <w:t xml:space="preserve">ditandatangani oleh Pembimbing </w:t>
       </w:r>
       <w:r>
         <w:rPr>
@@ -641,35 +646,7 @@
           <w:szCs w:val="24"/>
           <w:lang w:val="en-US"/>
         </w:rPr>
-        <w:t xml:space="preserve">  </w:t>
-      </w:r>
-      <w:r>
-        <w:rPr>
-          <w:rFonts w:ascii="Times New Roman" w:eastAsia="Times New Roman" w:hAnsi="Times New Roman" w:cs="Times New Roman"/>
-          <w:sz w:val="24"/>
-          <w:szCs w:val="24"/>
-        </w:rPr>
-        <w:t xml:space="preserve">ditandatangani oleh Pembimbing </w:t>
-      </w:r>
-      <w:proofErr w:type="spellStart"/>
-      <w:r>
-        <w:rPr>
-          <w:rFonts w:ascii="Times New Roman" w:eastAsia="Times New Roman" w:hAnsi="Times New Roman" w:cs="Times New Roman"/>
-          <w:sz w:val="24"/>
-          <w:szCs w:val="24"/>
-          <w:lang w:val="en-US"/>
-        </w:rPr>
-        <w:t>Penelitian</w:t>
-      </w:r>
-      <w:proofErr w:type="spellEnd"/>
-      <w:r>
-        <w:rPr>
-          <w:rFonts w:ascii="Times New Roman" w:eastAsia="Times New Roman" w:hAnsi="Times New Roman" w:cs="Times New Roman"/>
-          <w:sz w:val="24"/>
-          <w:szCs w:val="24"/>
-          <w:lang w:val="en-US"/>
-        </w:rPr>
-        <w:t xml:space="preserve"> Tesis </w:t>
+        <w:t xml:space="preserve">Penelitian Tesis </w:t>
       </w:r>
       <w:r>
         <w:rPr>
@@ -1528,7 +1505,6 @@
         </w:rPr>
         <w:t xml:space="preserve">Draft </w:t>
       </w:r>
-      <w:proofErr w:type="spellStart"/>
       <w:r>
         <w:rPr>
           <w:rFonts w:ascii="Times New Roman" w:eastAsia="Times New Roman" w:hAnsi="Times New Roman" w:cs="Times New Roman"/>
@@ -1538,19 +1514,7 @@
           <w:szCs w:val="24"/>
           <w:lang w:val="en-US"/>
         </w:rPr>
-        <w:t>Penelitian</w:t>
-      </w:r>
-      <w:proofErr w:type="spellEnd"/>
-      <w:r>
-        <w:rPr>
-          <w:rFonts w:ascii="Times New Roman" w:eastAsia="Times New Roman" w:hAnsi="Times New Roman" w:cs="Times New Roman"/>
-          <w:b/>
-          <w:color w:val="000000"/>
-          <w:sz w:val="24"/>
-          <w:szCs w:val="24"/>
-          <w:lang w:val="en-US"/>
-        </w:rPr>
-        <w:t xml:space="preserve"> Tesis 1</w:t>
+        <w:t>Penelitian Tesis 1</w:t>
       </w:r>
       <w:r>
         <w:rPr>
@@ -2201,7 +2165,6 @@
         </w:rPr>
         <w:t xml:space="preserve">Mahasiswa berikut telah layak melaksanakan Seminar </w:t>
       </w:r>
-      <w:proofErr w:type="spellStart"/>
       <w:r>
         <w:rPr>
           <w:rFonts w:ascii="Times New Roman" w:eastAsia="Times New Roman" w:hAnsi="Times New Roman" w:cs="Times New Roman"/>
@@ -2210,18 +2173,7 @@
           <w:szCs w:val="24"/>
           <w:lang w:val="en-US"/>
         </w:rPr>
-        <w:t>Penelitian</w:t>
-      </w:r>
-      <w:proofErr w:type="spellEnd"/>
-      <w:r>
-        <w:rPr>
-          <w:rFonts w:ascii="Times New Roman" w:eastAsia="Times New Roman" w:hAnsi="Times New Roman" w:cs="Times New Roman"/>
-          <w:color w:val="000000"/>
-          <w:sz w:val="24"/>
-          <w:szCs w:val="24"/>
-          <w:lang w:val="en-US"/>
-        </w:rPr>
-        <w:t xml:space="preserve"> Tesis</w:t>
+        <w:t>Penelitian Tesis</w:t>
       </w:r>
       <w:r>
         <w:rPr>
@@ -2380,27 +2332,7 @@
           <w:szCs w:val="24"/>
           <w:lang w:val="en-US"/>
         </w:rPr>
-        <w:t>${</w:t>
-      </w:r>
-      <w:proofErr w:type="spellStart"/>
-      <w:r>
-        <w:rPr>
-          <w:rFonts w:ascii="Times New Roman" w:eastAsia="Times New Roman" w:hAnsi="Times New Roman" w:cs="Times New Roman"/>
-          <w:sz w:val="24"/>
-          <w:szCs w:val="24"/>
-          <w:lang w:val="en-US"/>
-        </w:rPr>
-        <w:t>judul_ta</w:t>
-      </w:r>
-      <w:proofErr w:type="spellEnd"/>
-      <w:r>
-        <w:rPr>
-          <w:rFonts w:ascii="Times New Roman" w:eastAsia="Times New Roman" w:hAnsi="Times New Roman" w:cs="Times New Roman"/>
-          <w:sz w:val="24"/>
-          <w:szCs w:val="24"/>
-          <w:lang w:val="en-US"/>
-        </w:rPr>
-        <w:t>}</w:t>
+        <w:t>${judul_ta}</w:t>
       </w:r>
     </w:p>
     <w:p>
@@ -3275,16 +3207,7 @@
                                 <w:color w:val="000000"/>
                                 <w:sz w:val="24"/>
                               </w:rPr>
-                              <w:t xml:space="preserve">PENETAPAN </w:t>
-                            </w:r>
-                            <w:r>
-                              <w:rPr>
-                                <w:rFonts w:ascii="Times New Roman" w:eastAsia="Times New Roman" w:hAnsi="Times New Roman" w:cs="Times New Roman"/>
-                                <w:b/>
-                                <w:color w:val="000000"/>
-                                <w:sz w:val="24"/>
-                              </w:rPr>
-                              <w:t xml:space="preserve">KOMISI PEMBIMBING DAN PEMBAHAS </w:t>
+                              <w:t xml:space="preserve">PENETAPAN KOMISI PEMBIMBING DAN PEMBAHAS </w:t>
                             </w:r>
                             <w:r>
                               <w:rPr>
@@ -3355,16 +3278,7 @@
                           <w:color w:val="000000"/>
                           <w:sz w:val="24"/>
                         </w:rPr>
-                        <w:t xml:space="preserve">PENETAPAN </w:t>
-                      </w:r>
-                      <w:r>
-                        <w:rPr>
-                          <w:rFonts w:ascii="Times New Roman" w:eastAsia="Times New Roman" w:hAnsi="Times New Roman" w:cs="Times New Roman"/>
-                          <w:b/>
-                          <w:color w:val="000000"/>
-                          <w:sz w:val="24"/>
-                        </w:rPr>
-                        <w:t xml:space="preserve">KOMISI PEMBIMBING DAN PEMBAHAS </w:t>
+                        <w:t xml:space="preserve">PENETAPAN KOMISI PEMBIMBING DAN PEMBAHAS </w:t>
                       </w:r>
                       <w:r>
                         <w:rPr>
@@ -5307,7 +5221,27 @@
           <w:szCs w:val="24"/>
           <w:lang w:val="pt-BR"/>
         </w:rPr>
-        <w:t>${lokasi}</w:t>
+        <w:t>${</w:t>
+      </w:r>
+      <w:r>
+        <w:rPr>
+          <w:rFonts w:ascii="Times New Roman" w:eastAsia="Times New Roman" w:hAnsi="Times New Roman" w:cs="Times New Roman"/>
+          <w:color w:val="000000"/>
+          <w:sz w:val="24"/>
+          <w:szCs w:val="24"/>
+          <w:lang w:val="pt-BR"/>
+        </w:rPr>
+        <w:t>nama_</w:t>
+      </w:r>
+      <w:r>
+        <w:rPr>
+          <w:rFonts w:ascii="Times New Roman" w:eastAsia="Times New Roman" w:hAnsi="Times New Roman" w:cs="Times New Roman"/>
+          <w:color w:val="000000"/>
+          <w:sz w:val="24"/>
+          <w:szCs w:val="24"/>
+          <w:lang w:val="pt-BR"/>
+        </w:rPr>
+        <w:t>lokasi}</w:t>
       </w:r>
       <w:bookmarkEnd w:id="5"/>
     </w:p>
@@ -5595,7 +5529,6 @@
           <w:rFonts w:ascii="Times New Roman" w:eastAsia="Times New Roman" w:hAnsi="Times New Roman" w:cs="Times New Roman"/>
           <w:sz w:val="24"/>
           <w:szCs w:val="24"/>
-          <w:lang w:val="en-US"/>
         </w:rPr>
       </w:pPr>
       <w:r>
@@ -9498,16 +9431,7 @@
                                 <w:color w:val="000000"/>
                                 <w:sz w:val="24"/>
                               </w:rPr>
-                              <w:t xml:space="preserve">FORMULIR </w:t>
-                            </w:r>
-                            <w:r>
-                              <w:rPr>
-                                <w:rFonts w:ascii="Times New Roman" w:eastAsia="Times New Roman" w:hAnsi="Times New Roman" w:cs="Times New Roman"/>
-                                <w:b/>
-                                <w:color w:val="000000"/>
-                                <w:sz w:val="24"/>
-                              </w:rPr>
-                              <w:t xml:space="preserve">REKAPITULASI PENILAIAN </w:t>
+                              <w:t xml:space="preserve">FORMULIR REKAPITULASI PENILAIAN </w:t>
                             </w:r>
                             <w:r>
                               <w:rPr>
@@ -9578,16 +9502,7 @@
                           <w:color w:val="000000"/>
                           <w:sz w:val="24"/>
                         </w:rPr>
-                        <w:t xml:space="preserve">FORMULIR </w:t>
-                      </w:r>
-                      <w:r>
-                        <w:rPr>
-                          <w:rFonts w:ascii="Times New Roman" w:eastAsia="Times New Roman" w:hAnsi="Times New Roman" w:cs="Times New Roman"/>
-                          <w:b/>
-                          <w:color w:val="000000"/>
-                          <w:sz w:val="24"/>
-                        </w:rPr>
-                        <w:t xml:space="preserve">REKAPITULASI PENILAIAN </w:t>
+                        <w:t xml:space="preserve">FORMULIR REKAPITULASI PENILAIAN </w:t>
                       </w:r>
                       <w:r>
                         <w:rPr>
@@ -11838,7 +11753,6 @@
         <w:tab/>
         <w:t xml:space="preserve">Koordinator </w:t>
       </w:r>
-      <w:proofErr w:type="spellStart"/>
       <w:r>
         <w:rPr>
           <w:rFonts w:ascii="Times New Roman" w:eastAsia="Times New Roman" w:hAnsi="Times New Roman" w:cs="Times New Roman"/>
@@ -11847,18 +11761,7 @@
           <w:szCs w:val="24"/>
           <w:lang w:val="en-US"/>
         </w:rPr>
-        <w:t>Penelitian</w:t>
-      </w:r>
-      <w:proofErr w:type="spellEnd"/>
-      <w:r>
-        <w:rPr>
-          <w:rFonts w:ascii="Times New Roman" w:eastAsia="Times New Roman" w:hAnsi="Times New Roman" w:cs="Times New Roman"/>
-          <w:color w:val="000000"/>
-          <w:sz w:val="24"/>
-          <w:szCs w:val="24"/>
-          <w:lang w:val="en-US"/>
-        </w:rPr>
-        <w:t xml:space="preserve"> Tesis</w:t>
+        <w:t>Penelitian Tesis</w:t>
       </w:r>
       <w:r>
         <w:rPr>
@@ -12199,16 +12102,7 @@
                                 <w:color w:val="000000"/>
                                 <w:sz w:val="24"/>
                               </w:rPr>
-                              <w:t xml:space="preserve">FORMULIR </w:t>
-                            </w:r>
-                            <w:r>
-                              <w:rPr>
-                                <w:rFonts w:ascii="Times New Roman" w:eastAsia="Times New Roman" w:hAnsi="Times New Roman" w:cs="Times New Roman"/>
-                                <w:b/>
-                                <w:color w:val="000000"/>
-                                <w:sz w:val="24"/>
-                              </w:rPr>
-                              <w:t xml:space="preserve">BERITA ACARA </w:t>
+                              <w:t xml:space="preserve">FORMULIR BERITA ACARA </w:t>
                             </w:r>
                             <w:r>
                               <w:rPr>
@@ -12279,16 +12173,7 @@
                           <w:color w:val="000000"/>
                           <w:sz w:val="24"/>
                         </w:rPr>
-                        <w:t xml:space="preserve">FORMULIR </w:t>
-                      </w:r>
-                      <w:r>
-                        <w:rPr>
-                          <w:rFonts w:ascii="Times New Roman" w:eastAsia="Times New Roman" w:hAnsi="Times New Roman" w:cs="Times New Roman"/>
-                          <w:b/>
-                          <w:color w:val="000000"/>
-                          <w:sz w:val="24"/>
-                        </w:rPr>
-                        <w:t xml:space="preserve">BERITA ACARA </w:t>
+                        <w:t xml:space="preserve">FORMULIR BERITA ACARA </w:t>
                       </w:r>
                       <w:r>
                         <w:rPr>
@@ -12493,7 +12378,6 @@
         </w:rPr>
         <w:t xml:space="preserve">telah dilaksanakan Seminar </w:t>
       </w:r>
-      <w:proofErr w:type="spellStart"/>
       <w:r>
         <w:rPr>
           <w:rFonts w:ascii="Times New Roman" w:eastAsia="Times New Roman" w:hAnsi="Times New Roman" w:cs="Times New Roman"/>
@@ -12502,18 +12386,7 @@
           <w:szCs w:val="24"/>
           <w:lang w:val="en-US"/>
         </w:rPr>
-        <w:t>Penelitian</w:t>
-      </w:r>
-      <w:proofErr w:type="spellEnd"/>
-      <w:r>
-        <w:rPr>
-          <w:rFonts w:ascii="Times New Roman" w:eastAsia="Times New Roman" w:hAnsi="Times New Roman" w:cs="Times New Roman"/>
-          <w:color w:val="000000"/>
-          <w:sz w:val="24"/>
-          <w:szCs w:val="24"/>
-          <w:lang w:val="en-US"/>
-        </w:rPr>
-        <w:t xml:space="preserve"> Tesis I</w:t>
+        <w:t>Penelitian Tesis I</w:t>
       </w:r>
       <w:r>
         <w:rPr>
@@ -13598,7 +13471,6 @@
               </w:rPr>
               <w:t xml:space="preserve"> ${n</w:t>
             </w:r>
-            <w:proofErr w:type="spellStart"/>
             <w:r>
               <w:rPr>
                 <w:rFonts w:ascii="Times New Roman" w:eastAsia="Times New Roman" w:hAnsi="Times New Roman" w:cs="Times New Roman"/>
@@ -13608,7 +13480,6 @@
               </w:rPr>
               <w:t>ip</w:t>
             </w:r>
-            <w:proofErr w:type="spellEnd"/>
             <w:r>
               <w:rPr>
                 <w:rFonts w:ascii="Times New Roman" w:eastAsia="Times New Roman" w:hAnsi="Times New Roman" w:cs="Times New Roman"/>
@@ -13800,7 +13671,6 @@
               </w:rPr>
               <w:t xml:space="preserve"> ${n</w:t>
             </w:r>
-            <w:proofErr w:type="spellStart"/>
             <w:r>
               <w:rPr>
                 <w:rFonts w:ascii="Times New Roman" w:eastAsia="Times New Roman" w:hAnsi="Times New Roman" w:cs="Times New Roman"/>
@@ -13810,7 +13680,6 @@
               </w:rPr>
               <w:t>ip</w:t>
             </w:r>
-            <w:proofErr w:type="spellEnd"/>
             <w:r>
               <w:rPr>
                 <w:rFonts w:ascii="Times New Roman" w:eastAsia="Times New Roman" w:hAnsi="Times New Roman" w:cs="Times New Roman"/>
@@ -14884,16 +14753,7 @@
                                 <w:color w:val="000000"/>
                                 <w:sz w:val="24"/>
                               </w:rPr>
-                              <w:t xml:space="preserve">FORMULIR </w:t>
-                            </w:r>
-                            <w:r>
-                              <w:rPr>
-                                <w:rFonts w:ascii="Times New Roman" w:eastAsia="Times New Roman" w:hAnsi="Times New Roman" w:cs="Times New Roman"/>
-                                <w:b/>
-                                <w:color w:val="000000"/>
-                                <w:sz w:val="24"/>
-                              </w:rPr>
-                              <w:t xml:space="preserve">CATATAN PERBAIKAN </w:t>
+                              <w:t xml:space="preserve">FORMULIR CATATAN PERBAIKAN </w:t>
                             </w:r>
                             <w:r>
                               <w:rPr>
@@ -14964,16 +14824,7 @@
                           <w:color w:val="000000"/>
                           <w:sz w:val="24"/>
                         </w:rPr>
-                        <w:t xml:space="preserve">FORMULIR </w:t>
-                      </w:r>
-                      <w:r>
-                        <w:rPr>
-                          <w:rFonts w:ascii="Times New Roman" w:eastAsia="Times New Roman" w:hAnsi="Times New Roman" w:cs="Times New Roman"/>
-                          <w:b/>
-                          <w:color w:val="000000"/>
-                          <w:sz w:val="24"/>
-                        </w:rPr>
-                        <w:t xml:space="preserve">CATATAN PERBAIKAN </w:t>
+                        <w:t xml:space="preserve">FORMULIR CATATAN PERBAIKAN </w:t>
                       </w:r>
                       <w:r>
                         <w:rPr>
@@ -15732,16 +15583,7 @@
                                     <w:color w:val="000000"/>
                                     <w:sz w:val="24"/>
                                   </w:rPr>
-                                  <w:t xml:space="preserve">Komentar/Saran/Usul </w:t>
-                                </w:r>
-                                <w:r>
-                                  <w:rPr>
-                                    <w:rFonts w:ascii="Times New Roman" w:eastAsia="Times New Roman" w:hAnsi="Times New Roman" w:cs="Times New Roman"/>
-                                    <w:b/>
-                                    <w:color w:val="000000"/>
-                                    <w:sz w:val="24"/>
-                                  </w:rPr>
-                                  <w:t>perbaikan</w:t>
+                                  <w:t>Komentar/Saran/Usul perbaikan</w:t>
                                 </w:r>
                               </w:p>
                               <w:p>
@@ -15871,16 +15713,7 @@
                               <w:color w:val="000000"/>
                               <w:sz w:val="24"/>
                             </w:rPr>
-                            <w:t xml:space="preserve">Komentar/Saran/Usul </w:t>
-                          </w:r>
-                          <w:r>
-                            <w:rPr>
-                              <w:rFonts w:ascii="Times New Roman" w:eastAsia="Times New Roman" w:hAnsi="Times New Roman" w:cs="Times New Roman"/>
-                              <w:b/>
-                              <w:color w:val="000000"/>
-                              <w:sz w:val="24"/>
-                            </w:rPr>
-                            <w:t>perbaikan</w:t>
+                            <w:t>Komentar/Saran/Usul perbaikan</w:t>
                           </w:r>
                         </w:p>
                         <w:p>
@@ -16332,16 +16165,7 @@
                                 <w:color w:val="000000"/>
                                 <w:sz w:val="24"/>
                               </w:rPr>
-                              <w:t xml:space="preserve">DAFTAR </w:t>
-                            </w:r>
-                            <w:r>
-                              <w:rPr>
-                                <w:rFonts w:ascii="Times New Roman" w:eastAsia="Times New Roman" w:hAnsi="Times New Roman" w:cs="Times New Roman"/>
-                                <w:b/>
-                                <w:color w:val="000000"/>
-                                <w:sz w:val="24"/>
-                              </w:rPr>
-                              <w:t xml:space="preserve">HADIR SEMINAR </w:t>
+                              <w:t xml:space="preserve">DAFTAR HADIR SEMINAR </w:t>
                             </w:r>
                             <w:r>
                               <w:rPr>
@@ -16427,16 +16251,7 @@
                           <w:color w:val="000000"/>
                           <w:sz w:val="24"/>
                         </w:rPr>
-                        <w:t xml:space="preserve">DAFTAR </w:t>
-                      </w:r>
-                      <w:r>
-                        <w:rPr>
-                          <w:rFonts w:ascii="Times New Roman" w:eastAsia="Times New Roman" w:hAnsi="Times New Roman" w:cs="Times New Roman"/>
-                          <w:b/>
-                          <w:color w:val="000000"/>
-                          <w:sz w:val="24"/>
-                        </w:rPr>
-                        <w:t xml:space="preserve">HADIR SEMINAR </w:t>
+                        <w:t xml:space="preserve">DAFTAR HADIR SEMINAR </w:t>
                       </w:r>
                       <w:r>
                         <w:rPr>
@@ -20026,7 +19841,6 @@
         </w:rPr>
         <w:t xml:space="preserve">Koordinator </w:t>
       </w:r>
-      <w:proofErr w:type="spellStart"/>
       <w:r>
         <w:rPr>
           <w:rFonts w:ascii="Times New Roman" w:eastAsia="Times New Roman" w:hAnsi="Times New Roman" w:cs="Times New Roman"/>
@@ -20035,18 +19849,7 @@
           <w:szCs w:val="24"/>
           <w:lang w:val="en-US"/>
         </w:rPr>
-        <w:t>Penelitian</w:t>
-      </w:r>
-      <w:proofErr w:type="spellEnd"/>
-      <w:r>
-        <w:rPr>
-          <w:rFonts w:ascii="Times New Roman" w:eastAsia="Times New Roman" w:hAnsi="Times New Roman" w:cs="Times New Roman"/>
-          <w:color w:val="000000"/>
-          <w:sz w:val="24"/>
-          <w:szCs w:val="24"/>
-          <w:lang w:val="en-US"/>
-        </w:rPr>
-        <w:t xml:space="preserve"> Tesis</w:t>
+        <w:t>Penelitian Tesis</w:t>
       </w:r>
       <w:r>
         <w:rPr>
@@ -20253,16 +20056,7 @@
                                 <w:color w:val="000000"/>
                                 <w:sz w:val="24"/>
                               </w:rPr>
-                              <w:t xml:space="preserve">DAFTAR </w:t>
-                            </w:r>
-                            <w:r>
-                              <w:rPr>
-                                <w:rFonts w:ascii="Times New Roman" w:eastAsia="Times New Roman" w:hAnsi="Times New Roman" w:cs="Times New Roman"/>
-                                <w:b/>
-                                <w:color w:val="000000"/>
-                                <w:sz w:val="24"/>
-                              </w:rPr>
-                              <w:t xml:space="preserve">HADIR SEMINAR </w:t>
+                              <w:t xml:space="preserve">DAFTAR HADIR SEMINAR </w:t>
                             </w:r>
                             <w:r>
                               <w:rPr>
@@ -20333,16 +20127,7 @@
                           <w:color w:val="000000"/>
                           <w:sz w:val="24"/>
                         </w:rPr>
-                        <w:t xml:space="preserve">DAFTAR </w:t>
-                      </w:r>
-                      <w:r>
-                        <w:rPr>
-                          <w:rFonts w:ascii="Times New Roman" w:eastAsia="Times New Roman" w:hAnsi="Times New Roman" w:cs="Times New Roman"/>
-                          <w:b/>
-                          <w:color w:val="000000"/>
-                          <w:sz w:val="24"/>
-                        </w:rPr>
-                        <w:t xml:space="preserve">HADIR SEMINAR </w:t>
+                        <w:t xml:space="preserve">DAFTAR HADIR SEMINAR </w:t>
                       </w:r>
                       <w:r>
                         <w:rPr>
@@ -20615,7 +20400,6 @@
         </w:rPr>
         <w:t xml:space="preserve">Dengan ini menyatakan kesediaan mengikuti Seminar </w:t>
       </w:r>
-      <w:proofErr w:type="spellStart"/>
       <w:r>
         <w:rPr>
           <w:rFonts w:ascii="Times New Roman" w:eastAsia="Times New Roman" w:hAnsi="Times New Roman" w:cs="Times New Roman"/>
@@ -20623,17 +20407,7 @@
           <w:szCs w:val="24"/>
           <w:lang w:val="en-US"/>
         </w:rPr>
-        <w:t>Penelitian</w:t>
-      </w:r>
-      <w:proofErr w:type="spellEnd"/>
-      <w:r>
-        <w:rPr>
-          <w:rFonts w:ascii="Times New Roman" w:eastAsia="Times New Roman" w:hAnsi="Times New Roman" w:cs="Times New Roman"/>
-          <w:sz w:val="24"/>
-          <w:szCs w:val="24"/>
-          <w:lang w:val="en-US"/>
-        </w:rPr>
-        <w:t xml:space="preserve"> Tesis</w:t>
+        <w:t>Penelitian Tesis</w:t>
       </w:r>
       <w:r>
         <w:rPr>
@@ -22651,7 +22425,6 @@
         </w:rPr>
         <w:t xml:space="preserve">Koordinator </w:t>
       </w:r>
-      <w:proofErr w:type="spellStart"/>
       <w:r>
         <w:rPr>
           <w:rFonts w:ascii="Times New Roman" w:eastAsia="Times New Roman" w:hAnsi="Times New Roman" w:cs="Times New Roman"/>
@@ -22660,18 +22433,7 @@
           <w:szCs w:val="24"/>
           <w:lang w:val="en-US"/>
         </w:rPr>
-        <w:t>Penelitian</w:t>
-      </w:r>
-      <w:proofErr w:type="spellEnd"/>
-      <w:r>
-        <w:rPr>
-          <w:rFonts w:ascii="Times New Roman" w:eastAsia="Times New Roman" w:hAnsi="Times New Roman" w:cs="Times New Roman"/>
-          <w:color w:val="000000"/>
-          <w:sz w:val="24"/>
-          <w:szCs w:val="24"/>
-          <w:lang w:val="en-US"/>
-        </w:rPr>
-        <w:t xml:space="preserve"> Tesis</w:t>
+        <w:t>Penelitian Tesis</w:t>
       </w:r>
       <w:r>
         <w:rPr>
@@ -23275,7 +23037,7 @@
             </wp:anchor>
           </w:drawing>
         </mc:Choice>
-        <mc:Fallback xmlns:sl="http://schemas.openxmlformats.org/schemaLibrary/2006/main" xmlns:a="http://schemas.openxmlformats.org/drawingml/2006/main" xmlns:pic="http://schemas.openxmlformats.org/drawingml/2006/picture" xmlns:c="http://schemas.openxmlformats.org/drawingml/2006/chart" xmlns:lc="http://schemas.openxmlformats.org/drawingml/2006/lockedCanvas" xmlns:dgm="http://schemas.openxmlformats.org/drawingml/2006/diagram">
+        <mc:Fallback xmlns:dgm="http://schemas.openxmlformats.org/drawingml/2006/diagram" xmlns:lc="http://schemas.openxmlformats.org/drawingml/2006/lockedCanvas" xmlns:c="http://schemas.openxmlformats.org/drawingml/2006/chart" xmlns:pic="http://schemas.openxmlformats.org/drawingml/2006/picture" xmlns:a="http://schemas.openxmlformats.org/drawingml/2006/main" xmlns:sl="http://schemas.openxmlformats.org/schemaLibrary/2006/main">
           <w:drawing>
             <wp:anchor allowOverlap="1" behindDoc="0" distB="0" distT="0" distL="114300" distR="114300" hidden="0" layoutInCell="1" locked="0" relativeHeight="0" simplePos="0">
               <wp:simplePos x="0" y="0"/>

</xml_diff>